<commit_message>
clean and complete tables pre -analysis 11/18
</commit_message>
<xml_diff>
--- a/Patient Numbers.docx
+++ b/Patient Numbers.docx
@@ -3,122 +3,6 @@
 <w:document xmlns:wpc="http://schemas.microsoft.com/office/word/2010/wordprocessingCanvas" xmlns:cx="http://schemas.microsoft.com/office/drawing/2014/chartex" xmlns:cx1="http://schemas.microsoft.com/office/drawing/2015/9/8/chartex" xmlns:cx2="http://schemas.microsoft.com/office/drawing/2015/10/21/chartex" xmlns:cx3="http://schemas.microsoft.com/office/drawing/2016/5/9/chartex" xmlns:cx4="http://schemas.microsoft.com/office/drawing/2016/5/10/chartex" xmlns:cx5="http://schemas.microsoft.com/office/drawing/2016/5/11/chartex" xmlns:cx6="http://schemas.microsoft.com/office/drawing/2016/5/12/chartex" xmlns:cx7="http://schemas.microsoft.com/office/drawing/2016/5/13/chartex" xmlns:cx8="http://schemas.microsoft.com/office/drawing/2016/5/14/chartex" xmlns:mc="http://schemas.openxmlformats.org/markup-compatibility/2006" xmlns:aink="http://schemas.microsoft.com/office/drawing/2016/ink" xmlns:am3d="http://schemas.microsoft.com/office/drawing/2017/model3d" xmlns:o="urn:schemas-microsoft-com:office:office" xmlns:r="http://schemas.openxmlformats.org/officeDocument/2006/relationships" xmlns:m="http://schemas.openxmlformats.org/officeDocument/2006/math" xmlns:v="urn:schemas-microsoft-com:vml" xmlns:wp14="http://schemas.microsoft.com/office/word/2010/wordprocessingDrawing" xmlns:wp="http://schemas.openxmlformats.org/drawingml/2006/wordprocessingDrawing" xmlns:w10="urn:schemas-microsoft-com:office:word" xmlns:w="http://schemas.openxmlformats.org/wordprocessingml/2006/main" xmlns:w14="http://schemas.microsoft.com/office/word/2010/wordml" xmlns:w15="http://schemas.microsoft.com/office/word/2012/wordml" xmlns:w16cid="http://schemas.microsoft.com/office/word/2016/wordml/cid" xmlns:w16se="http://schemas.microsoft.com/office/word/2015/wordml/symex" xmlns:wpg="http://schemas.microsoft.com/office/word/2010/wordprocessingGroup" xmlns:wpi="http://schemas.microsoft.com/office/word/2010/wordprocessingInk" xmlns:wne="http://schemas.microsoft.com/office/word/2006/wordml" xmlns:wps="http://schemas.microsoft.com/office/word/2010/wordprocessingShape" mc:Ignorable="w14 w15 w16se w16cid wp14">
   <w:body>
     <w:p>
-      <w:r>
-        <w:t>450 observations from survey monkey (</w:t>
-      </w:r>
-      <w:proofErr w:type="spellStart"/>
-      <w:r>
-        <w:t>Nas</w:t>
-      </w:r>
-      <w:proofErr w:type="spellEnd"/>
-      <w:r>
-        <w:t xml:space="preserve"> included in </w:t>
-      </w:r>
-      <w:proofErr w:type="spellStart"/>
-      <w:r>
-        <w:t>study_num</w:t>
-      </w:r>
-      <w:proofErr w:type="spellEnd"/>
-      <w:r>
-        <w:t>)</w:t>
-      </w:r>
-    </w:p>
-    <w:p>
-      <w:pPr>
-        <w:rPr>
-          <w:b/>
-        </w:rPr>
-      </w:pPr>
-      <w:r>
-        <w:rPr>
-          <w:b/>
-        </w:rPr>
-        <w:t>43</w:t>
-      </w:r>
-      <w:r>
-        <w:rPr>
-          <w:b/>
-        </w:rPr>
-        <w:t>6</w:t>
-      </w:r>
-      <w:r>
-        <w:rPr>
-          <w:b/>
-        </w:rPr>
-        <w:t xml:space="preserve"> </w:t>
-      </w:r>
-      <w:proofErr w:type="gramStart"/>
-      <w:r>
-        <w:rPr>
-          <w:b/>
-        </w:rPr>
-        <w:t>patients</w:t>
-      </w:r>
-      <w:proofErr w:type="gramEnd"/>
-      <w:r>
-        <w:rPr>
-          <w:b/>
-        </w:rPr>
-        <w:t xml:space="preserve"> responses collected</w:t>
-      </w:r>
-    </w:p>
-    <w:p>
-      <w:pPr>
-        <w:rPr>
-          <w:b/>
-        </w:rPr>
-      </w:pPr>
-      <w:r>
-        <w:rPr>
-          <w:b/>
-        </w:rPr>
-        <w:t>43</w:t>
-      </w:r>
-      <w:r>
-        <w:rPr>
-          <w:b/>
-        </w:rPr>
-        <w:t>3</w:t>
-      </w:r>
-      <w:r>
-        <w:rPr>
-          <w:b/>
-        </w:rPr>
-        <w:t xml:space="preserve"> after </w:t>
-      </w:r>
-      <w:r>
-        <w:rPr>
-          <w:b/>
-        </w:rPr>
-        <w:t>3</w:t>
-      </w:r>
-      <w:r>
-        <w:rPr>
-          <w:b/>
-        </w:rPr>
-        <w:t xml:space="preserve"> removed with Na </w:t>
-      </w:r>
-    </w:p>
-    <w:p>
-      <w:pPr>
-        <w:rPr>
-          <w:b/>
-        </w:rPr>
-      </w:pPr>
-      <w:r>
-        <w:rPr>
-          <w:b/>
-        </w:rPr>
-        <w:t>427</w:t>
-      </w:r>
-      <w:r>
-        <w:rPr>
-          <w:b/>
-        </w:rPr>
-        <w:t xml:space="preserve"> after duplicates removed</w:t>
-      </w:r>
-    </w:p>
-    <w:p>
       <w:pPr>
         <w:rPr>
           <w:b/>
@@ -131,6 +15,74 @@
           <w:b/>
         </w:rPr>
       </w:pPr>
+      <w:r>
+        <w:rPr>
+          <w:b/>
+        </w:rPr>
+        <w:t>8</w:t>
+      </w:r>
+      <w:r>
+        <w:rPr>
+          <w:b/>
+        </w:rPr>
+        <w:t>9</w:t>
+      </w:r>
+      <w:r>
+        <w:rPr>
+          <w:b/>
+        </w:rPr>
+        <w:t>6</w:t>
+      </w:r>
+      <w:r>
+        <w:rPr>
+          <w:b/>
+        </w:rPr>
+        <w:t xml:space="preserve"> patients called or sent letters</w:t>
+      </w:r>
+      <w:r>
+        <w:rPr>
+          <w:b/>
+        </w:rPr>
+        <w:t xml:space="preserve"> (46</w:t>
+      </w:r>
+      <w:r>
+        <w:rPr>
+          <w:b/>
+        </w:rPr>
+        <w:t>1</w:t>
+      </w:r>
+      <w:r>
+        <w:rPr>
+          <w:b/>
+        </w:rPr>
+        <w:t xml:space="preserve"> CDI neg, 43</w:t>
+      </w:r>
+      <w:r>
+        <w:rPr>
+          <w:b/>
+        </w:rPr>
+        <w:t>5</w:t>
+      </w:r>
+      <w:r>
+        <w:rPr>
+          <w:b/>
+        </w:rPr>
+        <w:t xml:space="preserve"> CDI </w:t>
+      </w:r>
+      <w:proofErr w:type="spellStart"/>
+      <w:r>
+        <w:rPr>
+          <w:b/>
+        </w:rPr>
+        <w:t>pos</w:t>
+      </w:r>
+      <w:proofErr w:type="spellEnd"/>
+      <w:r>
+        <w:rPr>
+          <w:b/>
+        </w:rPr>
+        <w:t>)</w:t>
+      </w:r>
     </w:p>
     <w:p>
       <w:pPr>
@@ -138,6 +90,54 @@
           <w:b/>
         </w:rPr>
       </w:pPr>
+      <w:r>
+        <w:rPr>
+          <w:b/>
+        </w:rPr>
+        <w:t>4</w:t>
+      </w:r>
+      <w:r>
+        <w:rPr>
+          <w:b/>
+        </w:rPr>
+        <w:t>4</w:t>
+      </w:r>
+      <w:r>
+        <w:rPr>
+          <w:b/>
+        </w:rPr>
+        <w:t>4</w:t>
+      </w:r>
+      <w:r>
+        <w:rPr>
+          <w:b/>
+        </w:rPr>
+        <w:t xml:space="preserve"> Remaining </w:t>
+      </w:r>
+      <w:r>
+        <w:rPr>
+          <w:b/>
+        </w:rPr>
+        <w:t>(</w:t>
+      </w:r>
+      <w:r>
+        <w:rPr>
+          <w:b/>
+        </w:rPr>
+        <w:t>44</w:t>
+      </w:r>
+      <w:r>
+        <w:rPr>
+          <w:b/>
+        </w:rPr>
+        <w:t>6</w:t>
+      </w:r>
+      <w:r>
+        <w:rPr>
+          <w:b/>
+        </w:rPr>
+        <w:t xml:space="preserve"> removed due to not answering)</w:t>
+      </w:r>
     </w:p>
     <w:p>
       <w:pPr>
@@ -149,34 +149,50 @@
         <w:rPr>
           <w:b/>
         </w:rPr>
-        <w:t>8</w:t>
-      </w:r>
-      <w:r>
-        <w:rPr>
-          <w:b/>
-        </w:rPr>
-        <w:t>90</w:t>
-      </w:r>
-      <w:r>
-        <w:rPr>
-          <w:b/>
-        </w:rPr>
-        <w:t xml:space="preserve"> patients called or sent letters</w:t>
-      </w:r>
-      <w:r>
-        <w:rPr>
-          <w:b/>
-        </w:rPr>
-        <w:t xml:space="preserve"> (460 CDI neg, 430 CDI </w:t>
-      </w:r>
-      <w:proofErr w:type="spellStart"/>
-      <w:r>
-        <w:rPr>
-          <w:b/>
-        </w:rPr>
-        <w:t>pos</w:t>
-      </w:r>
-      <w:proofErr w:type="spellEnd"/>
+        <w:t>4</w:t>
+      </w:r>
+      <w:r>
+        <w:rPr>
+          <w:b/>
+        </w:rPr>
+        <w:t>14</w:t>
+      </w:r>
+      <w:r>
+        <w:rPr>
+          <w:b/>
+        </w:rPr>
+        <w:t xml:space="preserve"> remaining</w:t>
+      </w:r>
+      <w:r>
+        <w:rPr>
+          <w:b/>
+        </w:rPr>
+        <w:t xml:space="preserve"> </w:t>
+      </w:r>
+      <w:r>
+        <w:rPr>
+          <w:b/>
+        </w:rPr>
+        <w:t>(</w:t>
+      </w:r>
+      <w:r>
+        <w:rPr>
+          <w:b/>
+        </w:rPr>
+        <w:t>30</w:t>
+      </w:r>
+      <w:r>
+        <w:rPr>
+          <w:b/>
+        </w:rPr>
+        <w:t xml:space="preserve"> removed due to +PMH of CDI</w:t>
+      </w:r>
+      <w:r>
+        <w:rPr>
+          <w:b/>
+        </w:rPr>
+        <w:t xml:space="preserve"> and being called as a neg control</w:t>
+      </w:r>
       <w:r>
         <w:rPr>
           <w:b/>
@@ -194,37 +210,13 @@
         <w:rPr>
           <w:b/>
         </w:rPr>
-        <w:t>4</w:t>
-      </w:r>
-      <w:r>
-        <w:rPr>
-          <w:b/>
-        </w:rPr>
-        <w:t>41</w:t>
-      </w:r>
-      <w:r>
-        <w:rPr>
-          <w:b/>
-        </w:rPr>
-        <w:t xml:space="preserve"> Remaining </w:t>
-      </w:r>
-      <w:r>
-        <w:rPr>
-          <w:b/>
-        </w:rPr>
-        <w:t>(</w:t>
-      </w:r>
-      <w:r>
-        <w:rPr>
-          <w:b/>
-        </w:rPr>
-        <w:t>449</w:t>
-      </w:r>
-      <w:r>
-        <w:rPr>
-          <w:b/>
-        </w:rPr>
-        <w:t xml:space="preserve"> removed due to not answering)</w:t>
+        <w:t>414=</w:t>
+      </w:r>
+      <w:r>
+        <w:rPr>
+          <w:b/>
+        </w:rPr>
+        <w:t>206 CDI- and 208 CDI +</w:t>
       </w:r>
     </w:p>
     <w:p>
@@ -237,6 +229,12 @@
         <w:rPr>
           <w:b/>
         </w:rPr>
+        <w:t>411=</w:t>
+      </w:r>
+      <w:r>
+        <w:rPr>
+          <w:b/>
+        </w:rPr>
         <w:t>3 removed for being &lt;18 (2 CDI positive and 1 CDI neg)</w:t>
       </w:r>
     </w:p>
@@ -250,64 +248,30 @@
         <w:rPr>
           <w:b/>
         </w:rPr>
-        <w:t>4</w:t>
-      </w:r>
-      <w:r>
-        <w:rPr>
-          <w:b/>
-        </w:rPr>
-        <w:t>08</w:t>
-      </w:r>
-      <w:r>
-        <w:rPr>
-          <w:b/>
-        </w:rPr>
-        <w:t xml:space="preserve"> remaining</w:t>
-      </w:r>
-      <w:r>
-        <w:rPr>
-          <w:b/>
-        </w:rPr>
-        <w:t xml:space="preserve"> </w:t>
-      </w:r>
-      <w:r>
-        <w:rPr>
-          <w:b/>
-        </w:rPr>
-        <w:t>(</w:t>
-      </w:r>
-      <w:r>
-        <w:rPr>
-          <w:b/>
-        </w:rPr>
-        <w:t>30</w:t>
-      </w:r>
-      <w:r>
-        <w:rPr>
-          <w:b/>
-        </w:rPr>
-        <w:t xml:space="preserve"> removed due to +PMH of CDI</w:t>
-      </w:r>
-      <w:r>
-        <w:rPr>
-          <w:b/>
-        </w:rPr>
-        <w:t xml:space="preserve"> and being called as a neg control</w:t>
-      </w:r>
-      <w:r>
-        <w:rPr>
-          <w:b/>
-        </w:rPr>
-        <w:t>)</w:t>
-      </w:r>
-    </w:p>
-    <w:p>
-      <w:r>
-        <w:t xml:space="preserve">204 CDI negative and 204 CDI positive </w:t>
+        <w:t>410=1 remove for being &gt;90 (1 CDI positive male)</w:t>
       </w:r>
       <w:bookmarkStart w:id="0" w:name="_GoBack"/>
       <w:bookmarkEnd w:id="0"/>
     </w:p>
+    <w:p>
+      <w:r>
+        <w:t>20</w:t>
+      </w:r>
+      <w:r>
+        <w:t xml:space="preserve">5 </w:t>
+      </w:r>
+      <w:r>
+        <w:t>CDI negative and 20</w:t>
+      </w:r>
+      <w:r>
+        <w:t>5</w:t>
+      </w:r>
+      <w:r>
+        <w:t xml:space="preserve"> CDI positive </w:t>
+      </w:r>
+    </w:p>
+    <w:p/>
+    <w:p/>
     <w:sectPr>
       <w:pgSz w:w="12240" w:h="15840"/>
       <w:pgMar w:top="1440" w:right="1440" w:bottom="1440" w:left="1440" w:header="720" w:footer="720" w:gutter="0"/>

</xml_diff>